<commit_message>
hopefully before I mess too much up
</commit_message>
<xml_diff>
--- a/Alexandria Persing Capstone Experiment Log.docx
+++ b/Alexandria Persing Capstone Experiment Log.docx
@@ -61,13 +61,8 @@
     </w:p>
     <w:p>
       <w:r>
-        <w:t>If not indicated, the following standard values were used for the test</w:t>
+        <w:t>If not indicated, the following standard values were used for the test:</w:t>
       </w:r>
-      <w:proofErr w:type="gramStart"/>
-      <w:r>
-        <w:t>:</w:t>
-      </w:r>
-      <w:proofErr w:type="gramEnd"/>
       <w:r>
         <w:br/>
         <w:t>COMPARE_VALUE = .9;</w:t>
@@ -1475,13 +1470,7 @@
           </w:p>
           <w:p>
             <w:r>
-              <w:t>BRANCH_WEIGHT_VALUE = 1</w:t>
-            </w:r>
-            <w:r>
-              <w:t>.8</w:t>
-            </w:r>
-            <w:r>
-              <w:t>;</w:t>
+              <w:t>BRANCH_WEIGHT_VALUE = 1.8;</w:t>
             </w:r>
           </w:p>
         </w:tc>
@@ -1563,10 +1552,7 @@
           </w:p>
           <w:p>
             <w:r>
-              <w:t>COMPARE_VALUE = .9</w:t>
-            </w:r>
-            <w:r>
-              <w:t>;</w:t>
+              <w:t>COMPARE_VALUE = .9;</w:t>
             </w:r>
           </w:p>
           <w:p>
@@ -1658,13 +1644,7 @@
           </w:p>
           <w:p>
             <w:r>
-              <w:t>BRANCH_WEIGHT_VALUE = 1</w:t>
-            </w:r>
-            <w:r>
-              <w:t>.8</w:t>
-            </w:r>
-            <w:r>
-              <w:t>;</w:t>
+              <w:t>BRANCH_WEIGHT_VALUE = 1.8;</w:t>
             </w:r>
           </w:p>
         </w:tc>
@@ -1746,10 +1726,7 @@
           </w:p>
           <w:p>
             <w:r>
-              <w:t>COMPARE_VALUE = 1</w:t>
-            </w:r>
-            <w:r>
-              <w:t>;</w:t>
+              <w:t>COMPARE_VALUE = 1;</w:t>
             </w:r>
           </w:p>
           <w:p>
@@ -1836,21 +1813,12 @@
           </w:p>
           <w:p>
             <w:r>
-              <w:t>COMPARE_VALUE = 1</w:t>
-            </w:r>
-            <w:r>
-              <w:t>;</w:t>
-            </w:r>
-          </w:p>
-          <w:p>
-            <w:r>
-              <w:t>BRANCH_WEIGHT_VALUE = 1</w:t>
-            </w:r>
-            <w:r>
-              <w:t>.9</w:t>
-            </w:r>
-            <w:r>
-              <w:t>;</w:t>
+              <w:t>COMPARE_VALUE = 1;</w:t>
+            </w:r>
+          </w:p>
+          <w:p>
+            <w:r>
+              <w:t>BRANCH_WEIGHT_VALUE = 1.9;</w:t>
             </w:r>
           </w:p>
         </w:tc>
@@ -2024,13 +1992,7 @@
           </w:p>
           <w:p>
             <w:r>
-              <w:t>BRANCH_WEIGHT_VALUE = 2</w:t>
-            </w:r>
-            <w:r>
-              <w:t>.1</w:t>
-            </w:r>
-            <w:r>
-              <w:t>;</w:t>
+              <w:t>BRANCH_WEIGHT_VALUE = 2.1;</w:t>
             </w:r>
           </w:p>
         </w:tc>
@@ -2110,18 +2072,13 @@
           </w:p>
           <w:p>
             <w:r>
-              <w:t>Word Stemming + Multiple Word Search</w:t>
-            </w:r>
-            <w:r>
-              <w:t xml:space="preserve"> (stemming multi words)</w:t>
+              <w:t>Word Stemming + Multiple Word Search (stemming multi words)</w:t>
             </w:r>
           </w:p>
           <w:p>
             <w:r>
               <w:t>COMPARE_VALUE = 1;</w:t>
             </w:r>
-            <w:bookmarkStart w:id="0" w:name="_GoBack"/>
-            <w:bookmarkEnd w:id="0"/>
           </w:p>
           <w:p>
             <w:r>
@@ -2544,6 +2501,67 @@
       </w:tr>
     </w:tbl>
     <w:p/>
+    <w:p/>
+    <w:p>
+      <w:r>
+        <w:t>Before (Tree V2):</w:t>
+      </w:r>
+      <w:r>
+        <w:t xml:space="preserve">  [Comparator v</w:t>
+      </w:r>
+      <w:bookmarkStart w:id="0" w:name="_GoBack"/>
+      <w:bookmarkEnd w:id="0"/>
+      <w:r>
+        <w:t>alues: 1, 2]</w:t>
+      </w:r>
+    </w:p>
+    <w:p>
+      <w:r>
+        <w:rPr>
+          <w:noProof/>
+        </w:rPr>
+        <w:drawing>
+          <wp:inline distT="0" distB="0" distL="0" distR="0" wp14:anchorId="6E97A83B" wp14:editId="6880CF27">
+            <wp:extent cx="4619625" cy="1724025"/>
+            <wp:effectExtent l="0" t="0" r="9525" b="9525"/>
+            <wp:docPr id="1" name="Picture 1"/>
+            <wp:cNvGraphicFramePr>
+              <a:graphicFrameLocks xmlns:a="http://schemas.openxmlformats.org/drawingml/2006/main" noChangeAspect="1"/>
+            </wp:cNvGraphicFramePr>
+            <a:graphic xmlns:a="http://schemas.openxmlformats.org/drawingml/2006/main">
+              <a:graphicData uri="http://schemas.openxmlformats.org/drawingml/2006/picture">
+                <pic:pic xmlns:pic="http://schemas.openxmlformats.org/drawingml/2006/picture">
+                  <pic:nvPicPr>
+                    <pic:cNvPr id="1" name=""/>
+                    <pic:cNvPicPr/>
+                  </pic:nvPicPr>
+                  <pic:blipFill>
+                    <a:blip r:embed="rId5"/>
+                    <a:stretch>
+                      <a:fillRect/>
+                    </a:stretch>
+                  </pic:blipFill>
+                  <pic:spPr>
+                    <a:xfrm>
+                      <a:off x="0" y="0"/>
+                      <a:ext cx="4619625" cy="1724025"/>
+                    </a:xfrm>
+                    <a:prstGeom prst="rect">
+                      <a:avLst/>
+                    </a:prstGeom>
+                  </pic:spPr>
+                </pic:pic>
+              </a:graphicData>
+            </a:graphic>
+          </wp:inline>
+        </w:drawing>
+      </w:r>
+    </w:p>
+    <w:p>
+      <w:r>
+        <w:t>After adding more words specifically in the articles to the content tree:</w:t>
+      </w:r>
+    </w:p>
     <w:p/>
     <w:sectPr>
       <w:pgSz w:w="12240" w:h="15840"/>

</xml_diff>

<commit_message>
I need to do this more often...
</commit_message>
<xml_diff>
--- a/Alexandria Persing Capstone Experiment Log.docx
+++ b/Alexandria Persing Capstone Experiment Log.docx
@@ -2170,10 +2170,7 @@
           </w:p>
           <w:p>
             <w:r>
-              <w:t>BRANCH_WEIGHT_VALUE = 2</w:t>
-            </w:r>
-            <w:r>
-              <w:t>;</w:t>
+              <w:t>BRANCH_WEIGHT_VALUE = 2;</w:t>
             </w:r>
           </w:p>
           <w:p>
@@ -2250,10 +2247,7 @@
           </w:tcPr>
           <w:p>
             <w:r>
-              <w:t>T</w:t>
-            </w:r>
-            <w:r>
-              <w:t>ree ontology  - v3</w:t>
+              <w:t>Tree ontology  - v3</w:t>
             </w:r>
           </w:p>
           <w:p>
@@ -2273,10 +2267,7 @@
           </w:p>
           <w:p>
             <w:r>
-              <w:t>IRREL_WEIGHT_VALUE=2</w:t>
-            </w:r>
-            <w:r>
-              <w:t>;</w:t>
+              <w:t>IRREL_WEIGHT_VALUE=2;</w:t>
             </w:r>
           </w:p>
         </w:tc>
@@ -2358,10 +2349,7 @@
           </w:p>
           <w:p>
             <w:r>
-              <w:t>COMPARE_VALUE = .9</w:t>
-            </w:r>
-            <w:r>
-              <w:t>;</w:t>
+              <w:t>COMPARE_VALUE = .9;</w:t>
             </w:r>
           </w:p>
           <w:p>
@@ -2466,10 +2454,7 @@
           </w:p>
           <w:p>
             <w:r>
-              <w:t>IRREL_WEIGHT_VALUE=1.5</w:t>
-            </w:r>
-            <w:r>
-              <w:t>;</w:t>
+              <w:t>IRREL_WEIGHT_VALUE=1.5;</w:t>
             </w:r>
           </w:p>
         </w:tc>
@@ -3043,10 +3028,7 @@
     </w:p>
     <w:p>
       <w:r>
-        <w:t xml:space="preserve">At these levels, the queries get no results, because their weighting for each branch is </w:t>
-      </w:r>
-      <w:r>
-        <w:t>comparatively much larger, given the fewer number of total mapped words.</w:t>
+        <w:t>At these levels, the queries get no results, because their weighting for each branch is comparatively much larger, given the fewer number of total mapped words.</w:t>
       </w:r>
       <w:r>
         <w:t xml:space="preserve">  </w:t>
@@ -3062,6 +3044,8 @@
         <w:t xml:space="preserve">In addition, many times there are words which imply a cause-effect relationship which is not able to be accurately represented within the tree. </w:t>
       </w:r>
     </w:p>
+    <w:p/>
+    <w:p/>
     <w:p/>
     <w:p>
       <w:pPr>
@@ -3070,7 +3054,6 @@
         </w:rPr>
       </w:pPr>
       <w:r>
-        <w:lastRenderedPageBreak/>
         <w:t>Proof that using the documents themselves as queries works better:</w:t>
       </w:r>
       <w:r>
@@ -3121,6 +3104,11 @@
       </w:r>
     </w:p>
     <w:p>
+      <w:pPr>
+        <w:rPr>
+          <w:noProof/>
+        </w:rPr>
+      </w:pPr>
       <w:r>
         <w:rPr>
           <w:noProof/>
@@ -3132,6 +3120,249 @@
           <w:noProof/>
         </w:rPr>
         <w:t>an doubles from that of any attempts for queries.</w:t>
+      </w:r>
+    </w:p>
+    <w:p>
+      <w:pPr>
+        <w:rPr>
+          <w:noProof/>
+        </w:rPr>
+      </w:pPr>
+    </w:p>
+    <w:p>
+      <w:pPr>
+        <w:rPr>
+          <w:noProof/>
+        </w:rPr>
+      </w:pPr>
+      <w:r>
+        <w:rPr>
+          <w:noProof/>
+        </w:rPr>
+        <w:t>Flat tree compare all:</w:t>
+      </w:r>
+    </w:p>
+    <w:p>
+      <w:r>
+        <w:rPr>
+          <w:noProof/>
+        </w:rPr>
+        <w:drawing>
+          <wp:inline distT="0" distB="0" distL="0" distR="0" wp14:anchorId="2C5B7139" wp14:editId="40E43CF7">
+            <wp:extent cx="2876550" cy="381000"/>
+            <wp:effectExtent l="0" t="0" r="0" b="0"/>
+            <wp:docPr id="6" name="Picture 6"/>
+            <wp:cNvGraphicFramePr>
+              <a:graphicFrameLocks xmlns:a="http://schemas.openxmlformats.org/drawingml/2006/main" noChangeAspect="1"/>
+            </wp:cNvGraphicFramePr>
+            <a:graphic xmlns:a="http://schemas.openxmlformats.org/drawingml/2006/main">
+              <a:graphicData uri="http://schemas.openxmlformats.org/drawingml/2006/picture">
+                <pic:pic xmlns:pic="http://schemas.openxmlformats.org/drawingml/2006/picture">
+                  <pic:nvPicPr>
+                    <pic:cNvPr id="1" name=""/>
+                    <pic:cNvPicPr/>
+                  </pic:nvPicPr>
+                  <pic:blipFill>
+                    <a:blip r:embed="rId10"/>
+                    <a:stretch>
+                      <a:fillRect/>
+                    </a:stretch>
+                  </pic:blipFill>
+                  <pic:spPr>
+                    <a:xfrm>
+                      <a:off x="0" y="0"/>
+                      <a:ext cx="2876550" cy="381000"/>
+                    </a:xfrm>
+                    <a:prstGeom prst="rect">
+                      <a:avLst/>
+                    </a:prstGeom>
+                  </pic:spPr>
+                </pic:pic>
+              </a:graphicData>
+            </a:graphic>
+          </wp:inline>
+        </w:drawing>
+      </w:r>
+    </w:p>
+    <w:p>
+      <w:r>
+        <w:t>Precision actually improves, but recall decreases</w:t>
+      </w:r>
+    </w:p>
+    <w:p/>
+    <w:p>
+      <w:r>
+        <w:t>Flat tree queries:</w:t>
+      </w:r>
+    </w:p>
+    <w:p>
+      <w:r>
+        <w:rPr>
+          <w:noProof/>
+        </w:rPr>
+        <w:drawing>
+          <wp:inline distT="0" distB="0" distL="0" distR="0" wp14:anchorId="6173473F" wp14:editId="675158DD">
+            <wp:extent cx="3076575" cy="809625"/>
+            <wp:effectExtent l="0" t="0" r="9525" b="9525"/>
+            <wp:docPr id="7" name="Picture 7"/>
+            <wp:cNvGraphicFramePr>
+              <a:graphicFrameLocks xmlns:a="http://schemas.openxmlformats.org/drawingml/2006/main" noChangeAspect="1"/>
+            </wp:cNvGraphicFramePr>
+            <a:graphic xmlns:a="http://schemas.openxmlformats.org/drawingml/2006/main">
+              <a:graphicData uri="http://schemas.openxmlformats.org/drawingml/2006/picture">
+                <pic:pic xmlns:pic="http://schemas.openxmlformats.org/drawingml/2006/picture">
+                  <pic:nvPicPr>
+                    <pic:cNvPr id="1" name=""/>
+                    <pic:cNvPicPr/>
+                  </pic:nvPicPr>
+                  <pic:blipFill>
+                    <a:blip r:embed="rId11"/>
+                    <a:stretch>
+                      <a:fillRect/>
+                    </a:stretch>
+                  </pic:blipFill>
+                  <pic:spPr>
+                    <a:xfrm>
+                      <a:off x="0" y="0"/>
+                      <a:ext cx="3076575" cy="809625"/>
+                    </a:xfrm>
+                    <a:prstGeom prst="rect">
+                      <a:avLst/>
+                    </a:prstGeom>
+                  </pic:spPr>
+                </pic:pic>
+              </a:graphicData>
+            </a:graphic>
+          </wp:inline>
+        </w:drawing>
+      </w:r>
+    </w:p>
+    <w:p>
+      <w:r>
+        <w:t>As expected, precision significant decreases, as well as recall</w:t>
+      </w:r>
+    </w:p>
+    <w:p/>
+    <w:p>
+      <w:r>
+        <w:t>More structured tree:</w:t>
+      </w:r>
+      <w:r>
+        <w:t xml:space="preserve"> </w:t>
+      </w:r>
+    </w:p>
+    <w:p>
+      <w:r>
+        <w:t>Compare all</w:t>
+      </w:r>
+    </w:p>
+    <w:p>
+      <w:r>
+        <w:rPr>
+          <w:noProof/>
+        </w:rPr>
+        <w:drawing>
+          <wp:inline distT="0" distB="0" distL="0" distR="0" wp14:anchorId="3619F949" wp14:editId="1D7D3F23">
+            <wp:extent cx="2867025" cy="381000"/>
+            <wp:effectExtent l="0" t="0" r="9525" b="0"/>
+            <wp:docPr id="9" name="Picture 9"/>
+            <wp:cNvGraphicFramePr>
+              <a:graphicFrameLocks xmlns:a="http://schemas.openxmlformats.org/drawingml/2006/main" noChangeAspect="1"/>
+            </wp:cNvGraphicFramePr>
+            <a:graphic xmlns:a="http://schemas.openxmlformats.org/drawingml/2006/main">
+              <a:graphicData uri="http://schemas.openxmlformats.org/drawingml/2006/picture">
+                <pic:pic xmlns:pic="http://schemas.openxmlformats.org/drawingml/2006/picture">
+                  <pic:nvPicPr>
+                    <pic:cNvPr id="1" name=""/>
+                    <pic:cNvPicPr/>
+                  </pic:nvPicPr>
+                  <pic:blipFill>
+                    <a:blip r:embed="rId12"/>
+                    <a:stretch>
+                      <a:fillRect/>
+                    </a:stretch>
+                  </pic:blipFill>
+                  <pic:spPr>
+                    <a:xfrm>
+                      <a:off x="0" y="0"/>
+                      <a:ext cx="2867025" cy="381000"/>
+                    </a:xfrm>
+                    <a:prstGeom prst="rect">
+                      <a:avLst/>
+                    </a:prstGeom>
+                  </pic:spPr>
+                </pic:pic>
+              </a:graphicData>
+            </a:graphic>
+          </wp:inline>
+        </w:drawing>
+      </w:r>
+    </w:p>
+    <w:p>
+      <w:r>
+        <w:t>Precision is more than the previous structured tree, but still less than the flat tree</w:t>
+      </w:r>
+      <w:r>
+        <w:br/>
+        <w:t>Recall is better than either the previous tree or the flat tree</w:t>
+      </w:r>
+    </w:p>
+    <w:p>
+      <w:r>
+        <w:t>Q</w:t>
+      </w:r>
+      <w:r>
+        <w:t>ueries</w:t>
+      </w:r>
+    </w:p>
+    <w:p>
+      <w:r>
+        <w:rPr>
+          <w:noProof/>
+        </w:rPr>
+        <w:drawing>
+          <wp:inline distT="0" distB="0" distL="0" distR="0" wp14:anchorId="1A16B7C5" wp14:editId="7494BD2E">
+            <wp:extent cx="3114675" cy="800100"/>
+            <wp:effectExtent l="0" t="0" r="9525" b="0"/>
+            <wp:docPr id="8" name="Picture 8"/>
+            <wp:cNvGraphicFramePr>
+              <a:graphicFrameLocks xmlns:a="http://schemas.openxmlformats.org/drawingml/2006/main" noChangeAspect="1"/>
+            </wp:cNvGraphicFramePr>
+            <a:graphic xmlns:a="http://schemas.openxmlformats.org/drawingml/2006/main">
+              <a:graphicData uri="http://schemas.openxmlformats.org/drawingml/2006/picture">
+                <pic:pic xmlns:pic="http://schemas.openxmlformats.org/drawingml/2006/picture">
+                  <pic:nvPicPr>
+                    <pic:cNvPr id="1" name=""/>
+                    <pic:cNvPicPr/>
+                  </pic:nvPicPr>
+                  <pic:blipFill>
+                    <a:blip r:embed="rId13"/>
+                    <a:stretch>
+                      <a:fillRect/>
+                    </a:stretch>
+                  </pic:blipFill>
+                  <pic:spPr>
+                    <a:xfrm>
+                      <a:off x="0" y="0"/>
+                      <a:ext cx="3114675" cy="800100"/>
+                    </a:xfrm>
+                    <a:prstGeom prst="rect">
+                      <a:avLst/>
+                    </a:prstGeom>
+                  </pic:spPr>
+                </pic:pic>
+              </a:graphicData>
+            </a:graphic>
+          </wp:inline>
+        </w:drawing>
+      </w:r>
+      <w:r>
+        <w:t xml:space="preserve"> </w:t>
+      </w:r>
+    </w:p>
+    <w:p>
+      <w:r>
+        <w:t>Precision is greater than the flat tree, as well as the recall</w:t>
       </w:r>
       <w:bookmarkStart w:id="0" w:name="_GoBack"/>
       <w:bookmarkEnd w:id="0"/>

</xml_diff>

<commit_message>
increased precision by 10%
</commit_message>
<xml_diff>
--- a/Alexandria Persing Capstone Experiment Log.docx
+++ b/Alexandria Persing Capstone Experiment Log.docx
@@ -61,8 +61,13 @@
     </w:p>
     <w:p>
       <w:r>
-        <w:t>If not indicated, the following standard values were used for the test:</w:t>
-      </w:r>
+        <w:t>If not indicated, the following standard values were used for the test</w:t>
+      </w:r>
+      <w:proofErr w:type="gramStart"/>
+      <w:r>
+        <w:t>:</w:t>
+      </w:r>
+      <w:proofErr w:type="gramEnd"/>
       <w:r>
         <w:br/>
         <w:t>COMPARE_VALUE = .9;</w:t>
@@ -2526,6 +2531,1390 @@
         <w:tc>
           <w:tcPr>
             <w:tcW w:w="4699" w:type="dxa"/>
+            <w:shd w:val="clear" w:color="auto" w:fill="5B9BD5" w:themeFill="accent1"/>
+          </w:tcPr>
+          <w:p/>
+        </w:tc>
+        <w:tc>
+          <w:tcPr>
+            <w:tcW w:w="1028" w:type="dxa"/>
+            <w:shd w:val="clear" w:color="auto" w:fill="5B9BD5" w:themeFill="accent1"/>
+          </w:tcPr>
+          <w:p/>
+        </w:tc>
+        <w:tc>
+          <w:tcPr>
+            <w:tcW w:w="948" w:type="dxa"/>
+            <w:shd w:val="clear" w:color="auto" w:fill="5B9BD5" w:themeFill="accent1"/>
+          </w:tcPr>
+          <w:p/>
+        </w:tc>
+        <w:tc>
+          <w:tcPr>
+            <w:tcW w:w="1028" w:type="dxa"/>
+            <w:shd w:val="clear" w:color="auto" w:fill="5B9BD5" w:themeFill="accent1"/>
+          </w:tcPr>
+          <w:p/>
+        </w:tc>
+        <w:tc>
+          <w:tcPr>
+            <w:tcW w:w="765" w:type="dxa"/>
+            <w:shd w:val="clear" w:color="auto" w:fill="5B9BD5" w:themeFill="accent1"/>
+          </w:tcPr>
+          <w:p/>
+        </w:tc>
+        <w:tc>
+          <w:tcPr>
+            <w:tcW w:w="1028" w:type="dxa"/>
+            <w:shd w:val="clear" w:color="auto" w:fill="5B9BD5" w:themeFill="accent1"/>
+          </w:tcPr>
+          <w:p/>
+        </w:tc>
+        <w:tc>
+          <w:tcPr>
+            <w:tcW w:w="745" w:type="dxa"/>
+            <w:shd w:val="clear" w:color="auto" w:fill="5B9BD5" w:themeFill="accent1"/>
+          </w:tcPr>
+          <w:p/>
+        </w:tc>
+      </w:tr>
+      <w:tr>
+        <w:tc>
+          <w:tcPr>
+            <w:tcW w:w="4699" w:type="dxa"/>
+          </w:tcPr>
+          <w:p>
+            <w:r>
+              <w:t>New Comparison tests:</w:t>
+            </w:r>
+          </w:p>
+        </w:tc>
+        <w:tc>
+          <w:tcPr>
+            <w:tcW w:w="1028" w:type="dxa"/>
+          </w:tcPr>
+          <w:p/>
+        </w:tc>
+        <w:tc>
+          <w:tcPr>
+            <w:tcW w:w="948" w:type="dxa"/>
+          </w:tcPr>
+          <w:p/>
+        </w:tc>
+        <w:tc>
+          <w:tcPr>
+            <w:tcW w:w="1028" w:type="dxa"/>
+          </w:tcPr>
+          <w:p/>
+        </w:tc>
+        <w:tc>
+          <w:tcPr>
+            <w:tcW w:w="765" w:type="dxa"/>
+          </w:tcPr>
+          <w:p/>
+        </w:tc>
+        <w:tc>
+          <w:tcPr>
+            <w:tcW w:w="1028" w:type="dxa"/>
+          </w:tcPr>
+          <w:p/>
+        </w:tc>
+        <w:tc>
+          <w:tcPr>
+            <w:tcW w:w="745" w:type="dxa"/>
+          </w:tcPr>
+          <w:p/>
+        </w:tc>
+      </w:tr>
+      <w:tr>
+        <w:tc>
+          <w:tcPr>
+            <w:tcW w:w="4699" w:type="dxa"/>
+          </w:tcPr>
+          <w:p>
+            <w:r>
+              <w:t xml:space="preserve">V1,  </w:t>
+            </w:r>
+          </w:p>
+          <w:p>
+            <w:r>
+              <w:t>COMPARE_VALUE = .45</w:t>
+            </w:r>
+            <w:r>
+              <w:t>;</w:t>
+            </w:r>
+          </w:p>
+          <w:p>
+            <w:r>
+              <w:t>BRANCH_WEIGHT_VALUE = 1.5;</w:t>
+            </w:r>
+          </w:p>
+        </w:tc>
+        <w:tc>
+          <w:tcPr>
+            <w:tcW w:w="1028" w:type="dxa"/>
+          </w:tcPr>
+          <w:p>
+            <w:r>
+              <w:t>.0745</w:t>
+            </w:r>
+          </w:p>
+        </w:tc>
+        <w:tc>
+          <w:tcPr>
+            <w:tcW w:w="948" w:type="dxa"/>
+          </w:tcPr>
+          <w:p>
+            <w:r>
+              <w:t>.313</w:t>
+            </w:r>
+          </w:p>
+        </w:tc>
+        <w:tc>
+          <w:tcPr>
+            <w:tcW w:w="1028" w:type="dxa"/>
+          </w:tcPr>
+          <w:p>
+            <w:r>
+              <w:t>0</w:t>
+            </w:r>
+          </w:p>
+        </w:tc>
+        <w:tc>
+          <w:tcPr>
+            <w:tcW w:w="765" w:type="dxa"/>
+          </w:tcPr>
+          <w:p>
+            <w:r>
+              <w:t>0</w:t>
+            </w:r>
+          </w:p>
+        </w:tc>
+        <w:tc>
+          <w:tcPr>
+            <w:tcW w:w="1028" w:type="dxa"/>
+          </w:tcPr>
+          <w:p>
+            <w:r>
+              <w:t>1</w:t>
+            </w:r>
+          </w:p>
+        </w:tc>
+        <w:tc>
+          <w:tcPr>
+            <w:tcW w:w="745" w:type="dxa"/>
+          </w:tcPr>
+          <w:p>
+            <w:r>
+              <w:t>1</w:t>
+            </w:r>
+          </w:p>
+        </w:tc>
+      </w:tr>
+      <w:tr>
+        <w:tc>
+          <w:tcPr>
+            <w:tcW w:w="4699" w:type="dxa"/>
+          </w:tcPr>
+          <w:p>
+            <w:r>
+              <w:t xml:space="preserve">V1,  </w:t>
+            </w:r>
+          </w:p>
+          <w:p>
+            <w:r>
+              <w:t>COMPARE_VALUE = .5</w:t>
+            </w:r>
+            <w:r>
+              <w:t>;</w:t>
+            </w:r>
+          </w:p>
+          <w:p>
+            <w:r>
+              <w:t>BRANCH_WEIGHT_VALUE = 1.</w:t>
+            </w:r>
+            <w:r>
+              <w:t>2</w:t>
+            </w:r>
+            <w:r>
+              <w:t>;</w:t>
+            </w:r>
+          </w:p>
+        </w:tc>
+        <w:tc>
+          <w:tcPr>
+            <w:tcW w:w="1028" w:type="dxa"/>
+          </w:tcPr>
+          <w:p>
+            <w:r>
+              <w:t>.059</w:t>
+            </w:r>
+          </w:p>
+        </w:tc>
+        <w:tc>
+          <w:tcPr>
+            <w:tcW w:w="948" w:type="dxa"/>
+          </w:tcPr>
+          <w:p>
+            <w:r>
+              <w:t>.194</w:t>
+            </w:r>
+          </w:p>
+        </w:tc>
+        <w:tc>
+          <w:tcPr>
+            <w:tcW w:w="1028" w:type="dxa"/>
+          </w:tcPr>
+          <w:p>
+            <w:r>
+              <w:t>0</w:t>
+            </w:r>
+          </w:p>
+        </w:tc>
+        <w:tc>
+          <w:tcPr>
+            <w:tcW w:w="765" w:type="dxa"/>
+          </w:tcPr>
+          <w:p>
+            <w:r>
+              <w:t>0</w:t>
+            </w:r>
+          </w:p>
+        </w:tc>
+        <w:tc>
+          <w:tcPr>
+            <w:tcW w:w="1028" w:type="dxa"/>
+          </w:tcPr>
+          <w:p>
+            <w:r>
+              <w:t>1</w:t>
+            </w:r>
+          </w:p>
+        </w:tc>
+        <w:tc>
+          <w:tcPr>
+            <w:tcW w:w="745" w:type="dxa"/>
+          </w:tcPr>
+          <w:p>
+            <w:r>
+              <w:t>1</w:t>
+            </w:r>
+          </w:p>
+        </w:tc>
+      </w:tr>
+      <w:tr>
+        <w:tc>
+          <w:tcPr>
+            <w:tcW w:w="4699" w:type="dxa"/>
+          </w:tcPr>
+          <w:p>
+            <w:r>
+              <w:t xml:space="preserve">V1,  </w:t>
+            </w:r>
+          </w:p>
+          <w:p>
+            <w:r>
+              <w:t>COMPARE_VALUE = .4</w:t>
+            </w:r>
+            <w:r>
+              <w:t>;</w:t>
+            </w:r>
+          </w:p>
+          <w:p>
+            <w:r>
+              <w:t>BRANCH_WEIGHT_VALUE = 1.</w:t>
+            </w:r>
+            <w:r>
+              <w:t>6</w:t>
+            </w:r>
+            <w:r>
+              <w:t>;</w:t>
+            </w:r>
+          </w:p>
+        </w:tc>
+        <w:tc>
+          <w:tcPr>
+            <w:tcW w:w="1028" w:type="dxa"/>
+          </w:tcPr>
+          <w:p>
+            <w:r>
+              <w:t>.061</w:t>
+            </w:r>
+          </w:p>
+        </w:tc>
+        <w:tc>
+          <w:tcPr>
+            <w:tcW w:w="948" w:type="dxa"/>
+          </w:tcPr>
+          <w:p>
+            <w:r>
+              <w:t>.296</w:t>
+            </w:r>
+          </w:p>
+        </w:tc>
+        <w:tc>
+          <w:tcPr>
+            <w:tcW w:w="1028" w:type="dxa"/>
+          </w:tcPr>
+          <w:p>
+            <w:r>
+              <w:t>0</w:t>
+            </w:r>
+          </w:p>
+        </w:tc>
+        <w:tc>
+          <w:tcPr>
+            <w:tcW w:w="765" w:type="dxa"/>
+          </w:tcPr>
+          <w:p>
+            <w:r>
+              <w:t>0</w:t>
+            </w:r>
+          </w:p>
+        </w:tc>
+        <w:tc>
+          <w:tcPr>
+            <w:tcW w:w="1028" w:type="dxa"/>
+          </w:tcPr>
+          <w:p>
+            <w:r>
+              <w:t>1</w:t>
+            </w:r>
+          </w:p>
+        </w:tc>
+        <w:tc>
+          <w:tcPr>
+            <w:tcW w:w="745" w:type="dxa"/>
+          </w:tcPr>
+          <w:p>
+            <w:r>
+              <w:t>1</w:t>
+            </w:r>
+          </w:p>
+        </w:tc>
+      </w:tr>
+      <w:tr>
+        <w:tc>
+          <w:tcPr>
+            <w:tcW w:w="4699" w:type="dxa"/>
+          </w:tcPr>
+          <w:p>
+            <w:r>
+              <w:t xml:space="preserve">V1,  </w:t>
+            </w:r>
+          </w:p>
+          <w:p>
+            <w:r>
+              <w:t>COMPARE_VALUE = .</w:t>
+            </w:r>
+            <w:r>
+              <w:t>4</w:t>
+            </w:r>
+            <w:r>
+              <w:t>5;</w:t>
+            </w:r>
+          </w:p>
+          <w:p>
+            <w:r>
+              <w:t>BRANCH_WEIGHT_VALUE = 1.</w:t>
+            </w:r>
+            <w:r>
+              <w:t>4</w:t>
+            </w:r>
+            <w:r>
+              <w:t>;</w:t>
+            </w:r>
+          </w:p>
+        </w:tc>
+        <w:tc>
+          <w:tcPr>
+            <w:tcW w:w="1028" w:type="dxa"/>
+          </w:tcPr>
+          <w:p>
+            <w:r>
+              <w:t>.0948</w:t>
+            </w:r>
+          </w:p>
+        </w:tc>
+        <w:tc>
+          <w:tcPr>
+            <w:tcW w:w="948" w:type="dxa"/>
+          </w:tcPr>
+          <w:p>
+            <w:r>
+              <w:t>.273</w:t>
+            </w:r>
+          </w:p>
+        </w:tc>
+        <w:tc>
+          <w:tcPr>
+            <w:tcW w:w="1028" w:type="dxa"/>
+          </w:tcPr>
+          <w:p>
+            <w:r>
+              <w:t>0</w:t>
+            </w:r>
+          </w:p>
+        </w:tc>
+        <w:tc>
+          <w:tcPr>
+            <w:tcW w:w="765" w:type="dxa"/>
+          </w:tcPr>
+          <w:p>
+            <w:r>
+              <w:t>0</w:t>
+            </w:r>
+          </w:p>
+        </w:tc>
+        <w:tc>
+          <w:tcPr>
+            <w:tcW w:w="1028" w:type="dxa"/>
+          </w:tcPr>
+          <w:p>
+            <w:r>
+              <w:t>1</w:t>
+            </w:r>
+          </w:p>
+        </w:tc>
+        <w:tc>
+          <w:tcPr>
+            <w:tcW w:w="745" w:type="dxa"/>
+          </w:tcPr>
+          <w:p>
+            <w:r>
+              <w:t>1</w:t>
+            </w:r>
+          </w:p>
+        </w:tc>
+      </w:tr>
+      <w:tr>
+        <w:tc>
+          <w:tcPr>
+            <w:tcW w:w="4699" w:type="dxa"/>
+          </w:tcPr>
+          <w:p>
+            <w:r>
+              <w:t>V2</w:t>
+            </w:r>
+            <w:r>
+              <w:t xml:space="preserve">,  </w:t>
+            </w:r>
+          </w:p>
+          <w:p>
+            <w:r>
+              <w:t>COMPARE_VALUE = .45;</w:t>
+            </w:r>
+          </w:p>
+          <w:p>
+            <w:r>
+              <w:t>BRANCH_WEIGHT_VALUE = 1.4;</w:t>
+            </w:r>
+          </w:p>
+          <w:p>
+            <w:r>
+              <w:t>ERROR_LEVEL=.15;</w:t>
+            </w:r>
+          </w:p>
+        </w:tc>
+        <w:tc>
+          <w:tcPr>
+            <w:tcW w:w="1028" w:type="dxa"/>
+          </w:tcPr>
+          <w:p>
+            <w:r>
+              <w:t>.073</w:t>
+            </w:r>
+          </w:p>
+        </w:tc>
+        <w:tc>
+          <w:tcPr>
+            <w:tcW w:w="948" w:type="dxa"/>
+          </w:tcPr>
+          <w:p>
+            <w:r>
+              <w:t>.645</w:t>
+            </w:r>
+          </w:p>
+        </w:tc>
+        <w:tc>
+          <w:tcPr>
+            <w:tcW w:w="1028" w:type="dxa"/>
+          </w:tcPr>
+          <w:p>
+            <w:r>
+              <w:t>0</w:t>
+            </w:r>
+          </w:p>
+        </w:tc>
+        <w:tc>
+          <w:tcPr>
+            <w:tcW w:w="765" w:type="dxa"/>
+          </w:tcPr>
+          <w:p>
+            <w:r>
+              <w:t>0</w:t>
+            </w:r>
+          </w:p>
+        </w:tc>
+        <w:tc>
+          <w:tcPr>
+            <w:tcW w:w="1028" w:type="dxa"/>
+          </w:tcPr>
+          <w:p>
+            <w:r>
+              <w:t>1</w:t>
+            </w:r>
+          </w:p>
+        </w:tc>
+        <w:tc>
+          <w:tcPr>
+            <w:tcW w:w="745" w:type="dxa"/>
+          </w:tcPr>
+          <w:p>
+            <w:r>
+              <w:t>1</w:t>
+            </w:r>
+          </w:p>
+        </w:tc>
+      </w:tr>
+      <w:tr>
+        <w:tc>
+          <w:tcPr>
+            <w:tcW w:w="4699" w:type="dxa"/>
+          </w:tcPr>
+          <w:p>
+            <w:r>
+              <w:t xml:space="preserve">V2,  </w:t>
+            </w:r>
+          </w:p>
+          <w:p>
+            <w:r>
+              <w:t>COMPARE_VALUE = .4;</w:t>
+            </w:r>
+          </w:p>
+          <w:p>
+            <w:r>
+              <w:t>BRANCH_WEIGHT_VALUE = 1.4;</w:t>
+            </w:r>
+          </w:p>
+          <w:p>
+            <w:r>
+              <w:t>ERROR_LEVEL=.15;</w:t>
+            </w:r>
+          </w:p>
+        </w:tc>
+        <w:tc>
+          <w:tcPr>
+            <w:tcW w:w="1028" w:type="dxa"/>
+          </w:tcPr>
+          <w:p>
+            <w:r>
+              <w:t>.0931</w:t>
+            </w:r>
+          </w:p>
+        </w:tc>
+        <w:tc>
+          <w:tcPr>
+            <w:tcW w:w="948" w:type="dxa"/>
+          </w:tcPr>
+          <w:p>
+            <w:r>
+              <w:t>.607</w:t>
+            </w:r>
+          </w:p>
+        </w:tc>
+        <w:tc>
+          <w:tcPr>
+            <w:tcW w:w="1028" w:type="dxa"/>
+          </w:tcPr>
+          <w:p>
+            <w:r>
+              <w:t>0</w:t>
+            </w:r>
+          </w:p>
+        </w:tc>
+        <w:tc>
+          <w:tcPr>
+            <w:tcW w:w="765" w:type="dxa"/>
+          </w:tcPr>
+          <w:p>
+            <w:r>
+              <w:t>0</w:t>
+            </w:r>
+          </w:p>
+        </w:tc>
+        <w:tc>
+          <w:tcPr>
+            <w:tcW w:w="1028" w:type="dxa"/>
+          </w:tcPr>
+          <w:p>
+            <w:r>
+              <w:t>1</w:t>
+            </w:r>
+          </w:p>
+        </w:tc>
+        <w:tc>
+          <w:tcPr>
+            <w:tcW w:w="745" w:type="dxa"/>
+          </w:tcPr>
+          <w:p>
+            <w:r>
+              <w:t>1</w:t>
+            </w:r>
+          </w:p>
+        </w:tc>
+      </w:tr>
+      <w:tr>
+        <w:tc>
+          <w:tcPr>
+            <w:tcW w:w="4699" w:type="dxa"/>
+          </w:tcPr>
+          <w:p>
+            <w:r>
+              <w:t xml:space="preserve">V2,  </w:t>
+            </w:r>
+          </w:p>
+          <w:p>
+            <w:r>
+              <w:lastRenderedPageBreak/>
+              <w:t>COMPARE_VALUE = .4;</w:t>
+            </w:r>
+          </w:p>
+          <w:p>
+            <w:r>
+              <w:t>BRANCH_WEIGHT_VALUE = 1.4;</w:t>
+            </w:r>
+          </w:p>
+          <w:p>
+            <w:r>
+              <w:t>ERROR_LEVEL=.14</w:t>
+            </w:r>
+            <w:r>
+              <w:t>;</w:t>
+            </w:r>
+          </w:p>
+        </w:tc>
+        <w:tc>
+          <w:tcPr>
+            <w:tcW w:w="1028" w:type="dxa"/>
+          </w:tcPr>
+          <w:p>
+            <w:r>
+              <w:lastRenderedPageBreak/>
+              <w:t>.101</w:t>
+            </w:r>
+          </w:p>
+        </w:tc>
+        <w:tc>
+          <w:tcPr>
+            <w:tcW w:w="948" w:type="dxa"/>
+          </w:tcPr>
+          <w:p>
+            <w:r>
+              <w:t>.584</w:t>
+            </w:r>
+          </w:p>
+        </w:tc>
+        <w:tc>
+          <w:tcPr>
+            <w:tcW w:w="1028" w:type="dxa"/>
+          </w:tcPr>
+          <w:p>
+            <w:r>
+              <w:t>0</w:t>
+            </w:r>
+          </w:p>
+        </w:tc>
+        <w:tc>
+          <w:tcPr>
+            <w:tcW w:w="765" w:type="dxa"/>
+          </w:tcPr>
+          <w:p>
+            <w:r>
+              <w:t>0</w:t>
+            </w:r>
+          </w:p>
+        </w:tc>
+        <w:tc>
+          <w:tcPr>
+            <w:tcW w:w="1028" w:type="dxa"/>
+          </w:tcPr>
+          <w:p>
+            <w:r>
+              <w:t>1</w:t>
+            </w:r>
+          </w:p>
+        </w:tc>
+        <w:tc>
+          <w:tcPr>
+            <w:tcW w:w="745" w:type="dxa"/>
+          </w:tcPr>
+          <w:p>
+            <w:r>
+              <w:t>1</w:t>
+            </w:r>
+          </w:p>
+        </w:tc>
+      </w:tr>
+      <w:tr>
+        <w:tc>
+          <w:tcPr>
+            <w:tcW w:w="4699" w:type="dxa"/>
+          </w:tcPr>
+          <w:p>
+            <w:r>
+              <w:lastRenderedPageBreak/>
+              <w:t xml:space="preserve">V2,  </w:t>
+            </w:r>
+          </w:p>
+          <w:p>
+            <w:r>
+              <w:t>COMPARE_VALUE = .</w:t>
+            </w:r>
+            <w:r>
+              <w:t>3</w:t>
+            </w:r>
+            <w:r>
+              <w:t>5;</w:t>
+            </w:r>
+          </w:p>
+          <w:p>
+            <w:r>
+              <w:t>BRANCH_WEIGHT_VALUE = 1.4;</w:t>
+            </w:r>
+          </w:p>
+          <w:p>
+            <w:r>
+              <w:t>ERROR_LEVEL=.13</w:t>
+            </w:r>
+            <w:r>
+              <w:t>;</w:t>
+            </w:r>
+          </w:p>
+        </w:tc>
+        <w:tc>
+          <w:tcPr>
+            <w:tcW w:w="1028" w:type="dxa"/>
+          </w:tcPr>
+          <w:p>
+            <w:r>
+              <w:t>.129</w:t>
+            </w:r>
+          </w:p>
+        </w:tc>
+        <w:tc>
+          <w:tcPr>
+            <w:tcW w:w="948" w:type="dxa"/>
+          </w:tcPr>
+          <w:p>
+            <w:r>
+              <w:t>.465</w:t>
+            </w:r>
+          </w:p>
+        </w:tc>
+        <w:tc>
+          <w:tcPr>
+            <w:tcW w:w="1028" w:type="dxa"/>
+          </w:tcPr>
+          <w:p>
+            <w:r>
+              <w:t>0</w:t>
+            </w:r>
+          </w:p>
+        </w:tc>
+        <w:tc>
+          <w:tcPr>
+            <w:tcW w:w="765" w:type="dxa"/>
+          </w:tcPr>
+          <w:p>
+            <w:r>
+              <w:t>0</w:t>
+            </w:r>
+          </w:p>
+        </w:tc>
+        <w:tc>
+          <w:tcPr>
+            <w:tcW w:w="1028" w:type="dxa"/>
+          </w:tcPr>
+          <w:p>
+            <w:r>
+              <w:t>1</w:t>
+            </w:r>
+          </w:p>
+        </w:tc>
+        <w:tc>
+          <w:tcPr>
+            <w:tcW w:w="745" w:type="dxa"/>
+          </w:tcPr>
+          <w:p>
+            <w:r>
+              <w:t>1</w:t>
+            </w:r>
+          </w:p>
+        </w:tc>
+      </w:tr>
+      <w:tr>
+        <w:tc>
+          <w:tcPr>
+            <w:tcW w:w="4699" w:type="dxa"/>
+          </w:tcPr>
+          <w:p>
+            <w:r>
+              <w:t xml:space="preserve">V2,  </w:t>
+            </w:r>
+          </w:p>
+          <w:p>
+            <w:r>
+              <w:t>COMPARE_VALUE = .35;</w:t>
+            </w:r>
+          </w:p>
+          <w:p>
+            <w:r>
+              <w:t>BRANCH_WEIGHT_VALUE = 1.</w:t>
+            </w:r>
+            <w:r>
+              <w:t>3</w:t>
+            </w:r>
+            <w:r>
+              <w:t>;</w:t>
+            </w:r>
+          </w:p>
+          <w:p>
+            <w:r>
+              <w:t>ERROR_LEVEL=.13;</w:t>
+            </w:r>
+          </w:p>
+        </w:tc>
+        <w:tc>
+          <w:tcPr>
+            <w:tcW w:w="1028" w:type="dxa"/>
+          </w:tcPr>
+          <w:p>
+            <w:r>
+              <w:t>.131</w:t>
+            </w:r>
+          </w:p>
+        </w:tc>
+        <w:tc>
+          <w:tcPr>
+            <w:tcW w:w="948" w:type="dxa"/>
+          </w:tcPr>
+          <w:p>
+            <w:r>
+              <w:t>.393</w:t>
+            </w:r>
+          </w:p>
+        </w:tc>
+        <w:tc>
+          <w:tcPr>
+            <w:tcW w:w="1028" w:type="dxa"/>
+          </w:tcPr>
+          <w:p>
+            <w:r>
+              <w:t>0</w:t>
+            </w:r>
+          </w:p>
+        </w:tc>
+        <w:tc>
+          <w:tcPr>
+            <w:tcW w:w="765" w:type="dxa"/>
+          </w:tcPr>
+          <w:p>
+            <w:r>
+              <w:t>0</w:t>
+            </w:r>
+          </w:p>
+        </w:tc>
+        <w:tc>
+          <w:tcPr>
+            <w:tcW w:w="1028" w:type="dxa"/>
+          </w:tcPr>
+          <w:p>
+            <w:r>
+              <w:t>1</w:t>
+            </w:r>
+          </w:p>
+        </w:tc>
+        <w:tc>
+          <w:tcPr>
+            <w:tcW w:w="745" w:type="dxa"/>
+          </w:tcPr>
+          <w:p>
+            <w:r>
+              <w:t>1</w:t>
+            </w:r>
+          </w:p>
+        </w:tc>
+      </w:tr>
+      <w:tr>
+        <w:tc>
+          <w:tcPr>
+            <w:tcW w:w="4699" w:type="dxa"/>
+          </w:tcPr>
+          <w:p>
+            <w:r>
+              <w:t xml:space="preserve">V2,  </w:t>
+            </w:r>
+          </w:p>
+          <w:p>
+            <w:r>
+              <w:t>COMPARE_VALUE = .3</w:t>
+            </w:r>
+            <w:r>
+              <w:t>7</w:t>
+            </w:r>
+            <w:r>
+              <w:t>;</w:t>
+            </w:r>
+          </w:p>
+          <w:p>
+            <w:r>
+              <w:t>BRANCH_WEIGHT_VALUE = 1.</w:t>
+            </w:r>
+            <w:r>
+              <w:t>4</w:t>
+            </w:r>
+            <w:r>
+              <w:t>;</w:t>
+            </w:r>
+          </w:p>
+          <w:p>
+            <w:r>
+              <w:t>ERROR_LEVEL=.14</w:t>
+            </w:r>
+            <w:r>
+              <w:t>;</w:t>
+            </w:r>
+          </w:p>
+        </w:tc>
+        <w:tc>
+          <w:tcPr>
+            <w:tcW w:w="1028" w:type="dxa"/>
+          </w:tcPr>
+          <w:p>
+            <w:r>
+              <w:t>.108</w:t>
+            </w:r>
+          </w:p>
+        </w:tc>
+        <w:tc>
+          <w:tcPr>
+            <w:tcW w:w="948" w:type="dxa"/>
+          </w:tcPr>
+          <w:p>
+            <w:r>
+              <w:t>.553</w:t>
+            </w:r>
+          </w:p>
+        </w:tc>
+        <w:tc>
+          <w:tcPr>
+            <w:tcW w:w="1028" w:type="dxa"/>
+          </w:tcPr>
+          <w:p>
+            <w:r>
+              <w:t>0</w:t>
+            </w:r>
+          </w:p>
+        </w:tc>
+        <w:tc>
+          <w:tcPr>
+            <w:tcW w:w="765" w:type="dxa"/>
+          </w:tcPr>
+          <w:p>
+            <w:r>
+              <w:t>0</w:t>
+            </w:r>
+          </w:p>
+        </w:tc>
+        <w:tc>
+          <w:tcPr>
+            <w:tcW w:w="1028" w:type="dxa"/>
+          </w:tcPr>
+          <w:p>
+            <w:r>
+              <w:t>1</w:t>
+            </w:r>
+          </w:p>
+        </w:tc>
+        <w:tc>
+          <w:tcPr>
+            <w:tcW w:w="745" w:type="dxa"/>
+          </w:tcPr>
+          <w:p>
+            <w:r>
+              <w:t>1</w:t>
+            </w:r>
+          </w:p>
+        </w:tc>
+      </w:tr>
+      <w:tr>
+        <w:tc>
+          <w:tcPr>
+            <w:tcW w:w="4699" w:type="dxa"/>
+          </w:tcPr>
+          <w:p>
+            <w:r>
+              <w:t xml:space="preserve">V2,  </w:t>
+            </w:r>
+          </w:p>
+          <w:p>
+            <w:r>
+              <w:t>COMPARE_VALUE = .37;</w:t>
+            </w:r>
+          </w:p>
+          <w:p>
+            <w:r>
+              <w:t>BRANCH_WEIGHT_VALUE = 1.</w:t>
+            </w:r>
+            <w:r>
+              <w:t>35</w:t>
+            </w:r>
+            <w:r>
+              <w:t>;</w:t>
+            </w:r>
+          </w:p>
+          <w:p>
+            <w:r>
+              <w:t>ERROR_LEVEL=.14;</w:t>
+            </w:r>
+          </w:p>
+        </w:tc>
+        <w:tc>
+          <w:tcPr>
+            <w:tcW w:w="1028" w:type="dxa"/>
+          </w:tcPr>
+          <w:p>
+            <w:r>
+              <w:t>.122</w:t>
+            </w:r>
+          </w:p>
+        </w:tc>
+        <w:tc>
+          <w:tcPr>
+            <w:tcW w:w="948" w:type="dxa"/>
+          </w:tcPr>
+          <w:p>
+            <w:r>
+              <w:t>.527</w:t>
+            </w:r>
+          </w:p>
+        </w:tc>
+        <w:tc>
+          <w:tcPr>
+            <w:tcW w:w="1028" w:type="dxa"/>
+          </w:tcPr>
+          <w:p>
+            <w:r>
+              <w:t>0</w:t>
+            </w:r>
+          </w:p>
+        </w:tc>
+        <w:tc>
+          <w:tcPr>
+            <w:tcW w:w="765" w:type="dxa"/>
+          </w:tcPr>
+          <w:p>
+            <w:r>
+              <w:t>0</w:t>
+            </w:r>
+          </w:p>
+        </w:tc>
+        <w:tc>
+          <w:tcPr>
+            <w:tcW w:w="1028" w:type="dxa"/>
+          </w:tcPr>
+          <w:p>
+            <w:r>
+              <w:t>1</w:t>
+            </w:r>
+          </w:p>
+        </w:tc>
+        <w:tc>
+          <w:tcPr>
+            <w:tcW w:w="745" w:type="dxa"/>
+          </w:tcPr>
+          <w:p>
+            <w:r>
+              <w:t>1</w:t>
+            </w:r>
+          </w:p>
+        </w:tc>
+      </w:tr>
+      <w:tr>
+        <w:tc>
+          <w:tcPr>
+            <w:tcW w:w="4699" w:type="dxa"/>
+          </w:tcPr>
+          <w:p>
+            <w:r>
+              <w:t>V3</w:t>
+            </w:r>
+            <w:r>
+              <w:t xml:space="preserve">,  </w:t>
+            </w:r>
+          </w:p>
+          <w:p>
+            <w:r>
+              <w:t>COMPARE_VALUE = .37;</w:t>
+            </w:r>
+          </w:p>
+          <w:p>
+            <w:r>
+              <w:t>BRANCH_WEIGHT_VALUE = 1.35;</w:t>
+            </w:r>
+          </w:p>
+          <w:p>
+            <w:r>
+              <w:t>ERROR_LEVEL=.14;</w:t>
+            </w:r>
+          </w:p>
+        </w:tc>
+        <w:tc>
+          <w:tcPr>
+            <w:tcW w:w="1028" w:type="dxa"/>
+          </w:tcPr>
+          <w:p>
+            <w:r>
+              <w:t>.138</w:t>
+            </w:r>
+          </w:p>
+        </w:tc>
+        <w:tc>
+          <w:tcPr>
+            <w:tcW w:w="948" w:type="dxa"/>
+          </w:tcPr>
+          <w:p>
+            <w:r>
+              <w:t>.462</w:t>
+            </w:r>
+          </w:p>
+        </w:tc>
+        <w:tc>
+          <w:tcPr>
+            <w:tcW w:w="1028" w:type="dxa"/>
+          </w:tcPr>
+          <w:p>
+            <w:r>
+              <w:t>0</w:t>
+            </w:r>
+          </w:p>
+        </w:tc>
+        <w:tc>
+          <w:tcPr>
+            <w:tcW w:w="765" w:type="dxa"/>
+          </w:tcPr>
+          <w:p>
+            <w:r>
+              <w:t>0</w:t>
+            </w:r>
+          </w:p>
+        </w:tc>
+        <w:tc>
+          <w:tcPr>
+            <w:tcW w:w="1028" w:type="dxa"/>
+          </w:tcPr>
+          <w:p>
+            <w:r>
+              <w:t>1</w:t>
+            </w:r>
+          </w:p>
+        </w:tc>
+        <w:tc>
+          <w:tcPr>
+            <w:tcW w:w="745" w:type="dxa"/>
+          </w:tcPr>
+          <w:p>
+            <w:r>
+              <w:t>1</w:t>
+            </w:r>
+          </w:p>
+        </w:tc>
+      </w:tr>
+      <w:tr>
+        <w:tc>
+          <w:tcPr>
+            <w:tcW w:w="4699" w:type="dxa"/>
+          </w:tcPr>
+          <w:p>
+            <w:r>
+              <w:t xml:space="preserve">V3,  </w:t>
+            </w:r>
+            <w:r>
+              <w:t>tree w/ more words</w:t>
+            </w:r>
+          </w:p>
+          <w:p>
+            <w:r>
+              <w:t>COMPARE_VALUE = .37;</w:t>
+            </w:r>
+          </w:p>
+          <w:p>
+            <w:r>
+              <w:t>BRANCH_WEIGHT_VALUE = 1.35;</w:t>
+            </w:r>
+          </w:p>
+          <w:p>
+            <w:r>
+              <w:t>ERROR_LEVEL=.14;</w:t>
+            </w:r>
+          </w:p>
+        </w:tc>
+        <w:tc>
+          <w:tcPr>
+            <w:tcW w:w="1028" w:type="dxa"/>
+          </w:tcPr>
+          <w:p>
+            <w:r>
+              <w:t>.142</w:t>
+            </w:r>
+          </w:p>
+        </w:tc>
+        <w:tc>
+          <w:tcPr>
+            <w:tcW w:w="948" w:type="dxa"/>
+          </w:tcPr>
+          <w:p>
+            <w:r>
+              <w:t>.417</w:t>
+            </w:r>
+          </w:p>
+        </w:tc>
+        <w:tc>
+          <w:tcPr>
+            <w:tcW w:w="1028" w:type="dxa"/>
+          </w:tcPr>
+          <w:p>
+            <w:r>
+              <w:t>0</w:t>
+            </w:r>
+          </w:p>
+        </w:tc>
+        <w:tc>
+          <w:tcPr>
+            <w:tcW w:w="765" w:type="dxa"/>
+          </w:tcPr>
+          <w:p>
+            <w:r>
+              <w:t>0</w:t>
+            </w:r>
+          </w:p>
+        </w:tc>
+        <w:tc>
+          <w:tcPr>
+            <w:tcW w:w="1028" w:type="dxa"/>
+          </w:tcPr>
+          <w:p>
+            <w:r>
+              <w:t>1</w:t>
+            </w:r>
+          </w:p>
+        </w:tc>
+        <w:tc>
+          <w:tcPr>
+            <w:tcW w:w="745" w:type="dxa"/>
+          </w:tcPr>
+          <w:p>
+            <w:r>
+              <w:t>1</w:t>
+            </w:r>
+            <w:bookmarkStart w:id="0" w:name="_GoBack"/>
+            <w:bookmarkEnd w:id="0"/>
+          </w:p>
+        </w:tc>
+      </w:tr>
+      <w:tr>
+        <w:tc>
+          <w:tcPr>
+            <w:tcW w:w="4699" w:type="dxa"/>
+          </w:tcPr>
+          <w:p/>
+        </w:tc>
+        <w:tc>
+          <w:tcPr>
+            <w:tcW w:w="1028" w:type="dxa"/>
+          </w:tcPr>
+          <w:p/>
+        </w:tc>
+        <w:tc>
+          <w:tcPr>
+            <w:tcW w:w="948" w:type="dxa"/>
+          </w:tcPr>
+          <w:p/>
+        </w:tc>
+        <w:tc>
+          <w:tcPr>
+            <w:tcW w:w="1028" w:type="dxa"/>
+          </w:tcPr>
+          <w:p/>
+        </w:tc>
+        <w:tc>
+          <w:tcPr>
+            <w:tcW w:w="765" w:type="dxa"/>
+          </w:tcPr>
+          <w:p/>
+        </w:tc>
+        <w:tc>
+          <w:tcPr>
+            <w:tcW w:w="1028" w:type="dxa"/>
+          </w:tcPr>
+          <w:p/>
+        </w:tc>
+        <w:tc>
+          <w:tcPr>
+            <w:tcW w:w="745" w:type="dxa"/>
+          </w:tcPr>
+          <w:p/>
+        </w:tc>
+      </w:tr>
+      <w:tr>
+        <w:tc>
+          <w:tcPr>
+            <w:tcW w:w="4699" w:type="dxa"/>
+          </w:tcPr>
+          <w:p/>
+        </w:tc>
+        <w:tc>
+          <w:tcPr>
+            <w:tcW w:w="1028" w:type="dxa"/>
+          </w:tcPr>
+          <w:p/>
+        </w:tc>
+        <w:tc>
+          <w:tcPr>
+            <w:tcW w:w="948" w:type="dxa"/>
+          </w:tcPr>
+          <w:p/>
+        </w:tc>
+        <w:tc>
+          <w:tcPr>
+            <w:tcW w:w="1028" w:type="dxa"/>
+          </w:tcPr>
+          <w:p/>
+        </w:tc>
+        <w:tc>
+          <w:tcPr>
+            <w:tcW w:w="765" w:type="dxa"/>
+          </w:tcPr>
+          <w:p/>
+        </w:tc>
+        <w:tc>
+          <w:tcPr>
+            <w:tcW w:w="1028" w:type="dxa"/>
+          </w:tcPr>
+          <w:p/>
+        </w:tc>
+        <w:tc>
+          <w:tcPr>
+            <w:tcW w:w="745" w:type="dxa"/>
+          </w:tcPr>
+          <w:p/>
+        </w:tc>
+      </w:tr>
+      <w:tr>
+        <w:tc>
+          <w:tcPr>
+            <w:tcW w:w="4699" w:type="dxa"/>
           </w:tcPr>
           <w:p/>
         </w:tc>
@@ -2714,6 +4103,7 @@
         <w:rPr>
           <w:noProof/>
         </w:rPr>
+        <w:lastRenderedPageBreak/>
         <w:drawing>
           <wp:inline distT="0" distB="0" distL="0" distR="0" wp14:anchorId="6E97A83B" wp14:editId="6880CF27">
             <wp:extent cx="4619625" cy="1724025"/>
@@ -2761,7 +4151,6 @@
         <w:rPr>
           <w:noProof/>
         </w:rPr>
-        <w:lastRenderedPageBreak/>
         <w:drawing>
           <wp:inline distT="0" distB="0" distL="0" distR="0" wp14:anchorId="437EB327" wp14:editId="3A1759BA">
             <wp:extent cx="4600575" cy="1695450"/>
@@ -2903,7 +4292,6 @@
         <w:rPr>
           <w:noProof/>
         </w:rPr>
-        <w:lastRenderedPageBreak/>
         <w:drawing>
           <wp:anchor distT="0" distB="0" distL="114300" distR="114300" simplePos="0" relativeHeight="251659264" behindDoc="1" locked="0" layoutInCell="1" allowOverlap="1">
             <wp:simplePos x="0" y="0"/>
@@ -2964,8 +4352,13 @@
       </w:r>
     </w:p>
     <w:p>
-      <w:r>
-        <w:t>Relat: 8/95 ~ .084</w:t>
+      <w:proofErr w:type="spellStart"/>
+      <w:r>
+        <w:t>Relat</w:t>
+      </w:r>
+      <w:proofErr w:type="spellEnd"/>
+      <w:r>
+        <w:t>: 8/95 ~ .084</w:t>
       </w:r>
     </w:p>
     <w:p/>
@@ -2981,8 +4374,13 @@
       </w:r>
     </w:p>
     <w:p>
-      <w:r>
-        <w:t>Polit: 2/95 ~ .021</w:t>
+      <w:proofErr w:type="spellStart"/>
+      <w:r>
+        <w:t>Polit</w:t>
+      </w:r>
+      <w:proofErr w:type="spellEnd"/>
+      <w:r>
+        <w:t>: 2/95 ~ .021</w:t>
       </w:r>
     </w:p>
     <w:p/>
@@ -3054,7 +4452,15 @@
         </w:rPr>
       </w:pPr>
       <w:r>
-        <w:t>Proof that using the documents themselves as queries works better:</w:t>
+        <w:t xml:space="preserve">Proof that using the documents themselves as queries works </w:t>
+      </w:r>
+      <w:proofErr w:type="gramStart"/>
+      <w:r>
+        <w:t>better</w:t>
+      </w:r>
+      <w:proofErr w:type="gramEnd"/>
+      <w:r>
+        <w:t>:</w:t>
       </w:r>
       <w:r>
         <w:rPr>
@@ -3320,6 +4726,7 @@
         <w:rPr>
           <w:noProof/>
         </w:rPr>
+        <w:lastRenderedPageBreak/>
         <w:drawing>
           <wp:inline distT="0" distB="0" distL="0" distR="0" wp14:anchorId="1A16B7C5" wp14:editId="7494BD2E">
             <wp:extent cx="3114675" cy="800100"/>
@@ -3364,9 +4771,10 @@
       <w:r>
         <w:t>Precision is greater than the flat tree, as well as the recall</w:t>
       </w:r>
-      <w:bookmarkStart w:id="0" w:name="_GoBack"/>
-      <w:bookmarkEnd w:id="0"/>
     </w:p>
+    <w:p/>
+    <w:p/>
+    <w:p/>
     <w:sectPr>
       <w:pgSz w:w="12240" w:h="15840"/>
       <w:pgMar w:top="1440" w:right="1440" w:bottom="1440" w:left="1440" w:header="720" w:footer="720" w:gutter="0"/>

</xml_diff>